<commit_message>
Small typ errors in documents
</commit_message>
<xml_diff>
--- a/meetrapporten/working/Meetrapport realistische grijswaarden.docx
+++ b/meetrapporten/working/Meetrapport realistische grijswaarden.docx
@@ -468,8 +468,6 @@
         </w:rPr>
         <w:t>en dus ook niet gekozen worden.</w:t>
       </w:r>
-      <w:bookmarkStart w:id="1" w:name="_GoBack"/>
-      <w:bookmarkEnd w:id="1"/>
     </w:p>
     <w:p>
       <w:pPr>
@@ -901,19 +899,6 @@
           <w:lang w:val="nl-NL"/>
         </w:rPr>
         <w:lastRenderedPageBreak/>
-        <w:t>Conclusie:</w:t>
-      </w:r>
-    </w:p>
-    <w:p>
-      <w:pPr>
-        <w:rPr>
-          <w:lang w:val="nl-NL"/>
-        </w:rPr>
-      </w:pPr>
-      <w:r>
-        <w:rPr>
-          <w:lang w:val="nl-NL"/>
-        </w:rPr>
         <w:t>Naam: Female-1</w:t>
       </w:r>
     </w:p>
@@ -1204,7 +1189,6 @@
         <w:rPr>
           <w:lang w:val="nl-NL"/>
         </w:rPr>
-        <w:lastRenderedPageBreak/>
         <w:t>Luminosity</w:t>
       </w:r>
       <w:proofErr w:type="spellEnd"/>
@@ -2029,19 +2013,6 @@
           <w:lang w:val="nl-NL"/>
         </w:rPr>
         <w:lastRenderedPageBreak/>
-        <w:t xml:space="preserve">Conclusie: </w:t>
-      </w:r>
-    </w:p>
-    <w:p>
-      <w:pPr>
-        <w:rPr>
-          <w:lang w:val="nl-NL"/>
-        </w:rPr>
-      </w:pPr>
-      <w:r>
-        <w:rPr>
-          <w:lang w:val="nl-NL"/>
-        </w:rPr>
         <w:t xml:space="preserve">Naam: Male-1 </w:t>
       </w:r>
     </w:p>
@@ -2326,7 +2297,6 @@
         <w:rPr>
           <w:lang w:val="nl-NL"/>
         </w:rPr>
-        <w:lastRenderedPageBreak/>
         <w:t>Luminosity</w:t>
       </w:r>
       <w:proofErr w:type="spellEnd"/>
@@ -2401,6 +2371,7 @@
         <w:rPr>
           <w:lang w:val="nl-NL"/>
         </w:rPr>
+        <w:lastRenderedPageBreak/>
         <w:t>Naam: Male-2</w:t>
       </w:r>
     </w:p>
@@ -2691,7 +2662,6 @@
         <w:rPr>
           <w:lang w:val="nl-NL"/>
         </w:rPr>
-        <w:lastRenderedPageBreak/>
         <w:t>Luminosity</w:t>
       </w:r>
       <w:proofErr w:type="spellEnd"/>
@@ -2766,6 +2736,7 @@
         <w:rPr>
           <w:lang w:val="nl-NL"/>
         </w:rPr>
+        <w:lastRenderedPageBreak/>
         <w:t>Naam: Male-3</w:t>
       </w:r>
     </w:p>
@@ -3056,7 +3027,6 @@
         <w:rPr>
           <w:lang w:val="nl-NL"/>
         </w:rPr>
-        <w:lastRenderedPageBreak/>
         <w:t>Luminosity</w:t>
       </w:r>
       <w:proofErr w:type="spellEnd"/>
@@ -3131,6 +3101,7 @@
         <w:rPr>
           <w:lang w:val="nl-NL"/>
         </w:rPr>
+        <w:lastRenderedPageBreak/>
         <w:t xml:space="preserve">Conclusie: </w:t>
       </w:r>
     </w:p>
@@ -4071,7 +4042,7 @@
         <w:rPr>
           <w:lang w:val="nl-NL"/>
         </w:rPr>
-        <w:t xml:space="preserve"> Wat ook opviel, is dat </w:t>
+        <w:t xml:space="preserve"> Wat ook opviel </w:t>
       </w:r>
       <w:r>
         <w:rPr>
@@ -4091,22 +4062,40 @@
         <w:rPr>
           <w:lang w:val="nl-NL"/>
         </w:rPr>
-        <w:t xml:space="preserve"> methode, de software niet verder kwam bij stap 2</w:t>
-      </w:r>
-      <w:r>
-        <w:rPr>
-          <w:lang w:val="nl-NL"/>
-        </w:rPr>
-        <w:t xml:space="preserve"> van de </w:t>
-      </w:r>
-      <w:proofErr w:type="spellStart"/>
-      <w:r>
-        <w:rPr>
-          <w:lang w:val="nl-NL"/>
-        </w:rPr>
-        <w:t>localisatie</w:t>
-      </w:r>
-      <w:proofErr w:type="spellEnd"/>
+        <w:t xml:space="preserve"> methode, </w:t>
+      </w:r>
+      <w:r>
+        <w:rPr>
+          <w:lang w:val="nl-NL"/>
+        </w:rPr>
+        <w:t xml:space="preserve">is dat </w:t>
+      </w:r>
+      <w:r>
+        <w:rPr>
+          <w:lang w:val="nl-NL"/>
+        </w:rPr>
+        <w:t>de software niet verder kwam bij stap 2</w:t>
+      </w:r>
+      <w:r>
+        <w:rPr>
+          <w:lang w:val="nl-NL"/>
+        </w:rPr>
+        <w:t xml:space="preserve"> van de lo</w:t>
+      </w:r>
+      <w:r>
+        <w:rPr>
+          <w:lang w:val="nl-NL"/>
+        </w:rPr>
+        <w:t>k</w:t>
+      </w:r>
+      <w:bookmarkStart w:id="1" w:name="_GoBack"/>
+      <w:bookmarkEnd w:id="1"/>
+      <w:r>
+        <w:rPr>
+          <w:lang w:val="nl-NL"/>
+        </w:rPr>
+        <w:t>alisatie</w:t>
+      </w:r>
       <w:r>
         <w:rPr>
           <w:lang w:val="nl-NL"/>

</xml_diff>